<commit_message>
new rows for card and fixes
</commit_message>
<xml_diff>
--- a/app/static/app/content/card.docx
+++ b/app/static/app/content/card.docx
@@ -2052,7 +2052,7 @@
                 <w:rFonts w:ascii="Georgia" w:cs="Georgia" w:eastAsia="Georgia" w:hAnsi="Georgia"/>
                 <w:rtl w:val="0"/>
               </w:rPr>
-              <w:t xml:space="preserve">Кількість …-кім.:</w:t>
+              <w:t xml:space="preserve">Кількість 4-кім. і більше:</w:t>
             </w:r>
           </w:p>
         </w:tc>
@@ -2200,7 +2200,7 @@
                 <w:rFonts w:ascii="Georgia" w:cs="Georgia" w:eastAsia="Georgia" w:hAnsi="Georgia"/>
                 <w:rtl w:val="0"/>
               </w:rPr>
-              <w:t xml:space="preserve">Площа …-кім.:</w:t>
+              <w:t xml:space="preserve">Площа 4-кім. і більше:</w:t>
             </w:r>
           </w:p>
         </w:tc>
@@ -6001,7 +6001,7 @@
 
 <file path=customXML/item1.xml><?xml version="1.0" encoding="utf-8"?>
 <go:gDocsCustomXmlDataStorage xmlns:go="http://customooxmlschemas.google.com/" xmlns:r="http://schemas.openxmlformats.org/officeDocument/2006/relationships">
-  <go:docsCustomData xmlns:go="http://customooxmlschemas.google.com/" roundtripDataSignature="AMtx7mgszcuG8m5cq3V3gPHWFnQj2QvuXA==">AMUW2mUfr1WT1ZRqsmQgw+ViXOj2cwpckVDJF6p8d/c3CcubdePGMy8Yw05NCq/36rArj8CXaL9c04JYaDJmALRruSVZvUjgQDOM7p+ZyvXDw75GDdBfJwszhpazJMnJCsRM6laCZTUILWYde/OpvXlRVfksbxBpWQ==</go:docsCustomData>
+  <go:docsCustomData xmlns:go="http://customooxmlschemas.google.com/" roundtripDataSignature="AMtx7mgszcuG8m5cq3V3gPHWFnQj2QvuXA==">AMUW2mWLir8tbHGw/iWSi9A+/vTD8gTxjfGaIPCCRQwGBdsyBhFLoW/mD+oLCdedzBD8VHpxoMfP/vF01HGXkoZOABx7abSA7ZAl24b4hVyQj+coi0jNqKhrNYe3RzK+F1irptDR53qLfx/+y7GedFUMcBeyqwhAzA==</go:docsCustomData>
 </go:gDocsCustomXmlDataStorage>
 </file>
 

</xml_diff>